<commit_message>
made only one copy of project one
</commit_message>
<xml_diff>
--- a/Doc/project_proposal.docx
+++ b/Doc/project_proposal.docx
@@ -179,6 +179,9 @@
     </w:p>
     <w:p>
       <w:r>
+        <w:rPr>
+          <w:noProof/>
+        </w:rPr>
         <w:drawing>
           <wp:inline distT="0" distB="0" distL="0" distR="0">
             <wp:extent cx="5287230" cy="2330744"/>
@@ -274,7 +277,19 @@
         <w:t>D</w:t>
       </w:r>
       <w:r>
-        <w:t>ata for this project is raw data collected from the Low-Freq</w:t>
+        <w:t xml:space="preserve">ata for this project is raw data collected </w:t>
+      </w:r>
+      <w:r>
+        <w:t xml:space="preserve">over varying time intervals </w:t>
+      </w:r>
+      <w:r>
+        <w:t xml:space="preserve">from </w:t>
+      </w:r>
+      <w:r>
+        <w:t xml:space="preserve">two sets of antenna arrays, </w:t>
+      </w:r>
+      <w:r>
+        <w:t>the Low-Freq</w:t>
       </w:r>
       <w:r>
         <w:t xml:space="preserve">uency Array (LOFAR) and the </w:t>
@@ -288,42 +303,39 @@
         <w:t xml:space="preserve"> Synthesis Radio Telescope (WSRT)</w:t>
       </w:r>
       <w:r>
+        <w:t xml:space="preserve">. The data </w:t>
+      </w:r>
+      <w:r>
+        <w:t>is r</w:t>
+      </w:r>
+      <w:r>
+        <w:t>estricted to a frequency of 1720 MHz, designed to confirm radio emissions from known MASERS (magnified amplification by stimulated emission of radiation). P</w:t>
+      </w:r>
+      <w:r>
+        <w:t>hase change</w:t>
+      </w:r>
+      <w:r>
+        <w:t>s</w:t>
+      </w:r>
+      <w:r>
+        <w:t xml:space="preserve"> for each pairin</w:t>
+      </w:r>
+      <w:r>
+        <w:t>g will</w:t>
+      </w:r>
+      <w:r>
+        <w:t xml:space="preserve"> be determined</w:t>
+      </w:r>
+      <w:r>
+        <w:t xml:space="preserve"> using small time-interval </w:t>
+      </w:r>
+      <w:r>
+        <w:t>averages calculated</w:t>
+      </w:r>
+      <w:r>
         <w:t xml:space="preserve"> </w:t>
       </w:r>
       <w:r>
-        <w:t xml:space="preserve">over varying time intervals. The data </w:t>
-      </w:r>
-      <w:r>
-        <w:t>is r</w:t>
-      </w:r>
-      <w:r>
-        <w:t>estricted to a frequency of 1720 MHz, designed to confirm radio emissions from known MASERS (magnified amplification by stimulated emission of radiation). P</w:t>
-      </w:r>
-      <w:r>
-        <w:t>hase change</w:t>
-      </w:r>
-      <w:r>
-        <w:t>s</w:t>
-      </w:r>
-      <w:r>
-        <w:t xml:space="preserve"> for each pairin</w:t>
-      </w:r>
-      <w:r>
-        <w:t>g will</w:t>
-      </w:r>
-      <w:r>
-        <w:t xml:space="preserve"> be determined</w:t>
-      </w:r>
-      <w:r>
-        <w:t xml:space="preserve"> using small time-interval </w:t>
-      </w:r>
-      <w:r>
-        <w:t>averages calculated</w:t>
-      </w:r>
-      <w:r>
-        <w:t xml:space="preserve"> </w:t>
-      </w:r>
-      <w:r>
         <w:t>from the detection data</w:t>
       </w:r>
       <w:r>
@@ -406,11 +418,9 @@
       <w:r>
         <w:t xml:space="preserve">rk will only visualize </w:t>
       </w:r>
-      <w:proofErr w:type="gramStart"/>
-      <w:r>
-        <w:t>a points</w:t>
-      </w:r>
-      <w:proofErr w:type="gramEnd"/>
+      <w:r>
+        <w:t>a point</w:t>
+      </w:r>
       <w:r>
         <w:t xml:space="preserve"> of th</w:t>
       </w:r>
@@ -472,15 +482,7 @@
     </w:p>
     <w:p>
       <w:r>
-        <w:t xml:space="preserve">Ryle, </w:t>
-      </w:r>
-      <w:proofErr w:type="spellStart"/>
-      <w:r>
-        <w:t>M</w:t>
-      </w:r>
-      <w:proofErr w:type="spellEnd"/>
-      <w:r>
-        <w:t xml:space="preserve">., &amp; </w:t>
+        <w:t xml:space="preserve">Ryle, M., &amp; </w:t>
       </w:r>
       <w:proofErr w:type="spellStart"/>
       <w:r>

</xml_diff>